<commit_message>
updated the doc file to match the corresponding vpp file
</commit_message>
<xml_diff>
--- a/diagrams/Protypa/viewMovieProjectionsProtypo.docx
+++ b/diagrams/Protypa/viewMovieProjectionsProtypo.docx
@@ -49,16 +49,7 @@
           </w:tcPr>
           <w:p>
             <w:r>
-              <w:t>View Movie Projections</w:t>
-            </w:r>
-            <w:r>
-              <w:t xml:space="preserve"> (UC0</w:t>
-            </w:r>
-            <w:r>
-              <w:t>5</w:t>
-            </w:r>
-            <w:r>
-              <w:t>)</w:t>
+              <w:t>View Movie Projections (UC05)</w:t>
             </w:r>
           </w:p>
         </w:tc>
@@ -174,6 +165,9 @@
             <w:r>
               <w:t>User selects to see the movie projections</w:t>
             </w:r>
+            <w:r>
+              <w:t>.</w:t>
+            </w:r>
           </w:p>
         </w:tc>
       </w:tr>
@@ -198,7 +192,7 @@
           </w:tcPr>
           <w:p>
             <w:r>
-              <w:t>A method is called from the movie entity that had already been selected at previous UC</w:t>
+              <w:t>The Movie Page Boundary calls ask the Movie Controller for the projections’ information.</w:t>
             </w:r>
           </w:p>
         </w:tc>
@@ -224,7 +218,7 @@
           </w:tcPr>
           <w:p>
             <w:r>
-              <w:t>The method returns the projections as information</w:t>
+              <w:t>The Movie Controller retrieves the projections’ information from the selected Movie Entity.</w:t>
             </w:r>
           </w:p>
         </w:tc>
@@ -250,7 +244,7 @@
           </w:tcPr>
           <w:p>
             <w:r>
-              <w:t>The projections information gets passed as an argument into another method of the Projections Page UI element.</w:t>
+              <w:t>The Movie Entity returns the information to the Movie Controller.</w:t>
             </w:r>
           </w:p>
         </w:tc>
@@ -276,7 +270,33 @@
           </w:tcPr>
           <w:p>
             <w:r>
-              <w:t>The Projections Page uses the projections argument to display the corresponding information.</w:t>
+              <w:t>The Movie Controller returns the information to the Movie Boundary.</w:t>
+            </w:r>
+          </w:p>
+        </w:tc>
+      </w:tr>
+      <w:tr>
+        <w:tc>
+          <w:tcPr>
+            <w:tcW w:w="625" w:type="dxa"/>
+          </w:tcPr>
+          <w:p>
+            <w:pPr>
+              <w:jc w:val="center"/>
+            </w:pPr>
+            <w:r>
+              <w:t>6</w:t>
+            </w:r>
+          </w:p>
+        </w:tc>
+        <w:tc>
+          <w:tcPr>
+            <w:tcW w:w="8725" w:type="dxa"/>
+            <w:gridSpan w:val="3"/>
+          </w:tcPr>
+          <w:p>
+            <w:r>
+              <w:t>The Movie Boundary displays the projections.</w:t>
             </w:r>
           </w:p>
         </w:tc>

</xml_diff>